<commit_message>
missing a replacement string
</commit_message>
<xml_diff>
--- a/template/Notula template.docx
+++ b/template/Notula template.docx
@@ -287,133 +287,100 @@
           <w:sz w:val="22"/>
           <w:shd w:fill="auto" w:val="clear"/>
         </w:rPr>
-        <w:t xml:space="preserve">Prato, data emissione</w:t>
-      </w:r>
-    </w:p>
-    <w:p>
-      <w:pPr>
-        <w:spacing w:before="0" w:after="0" w:line="240"/>
-        <w:ind w:right="0" w:left="0" w:firstLine="0"/>
-        <w:jc w:val="both"/>
-        <w:rPr>
-          <w:rFonts w:ascii="Calibri" w:hAnsi="Calibri" w:cs="Calibri" w:eastAsia="Calibri"/>
-          <w:color w:val="auto"/>
-          <w:spacing w:val="0"/>
-          <w:position w:val="0"/>
-          <w:sz w:val="22"/>
-          <w:shd w:fill="auto" w:val="clear"/>
-        </w:rPr>
-      </w:pPr>
-    </w:p>
-    <w:p>
-      <w:pPr>
-        <w:spacing w:before="0" w:after="0" w:line="240"/>
-        <w:ind w:right="0" w:left="0" w:firstLine="0"/>
-        <w:jc w:val="both"/>
-        <w:rPr>
-          <w:rFonts w:ascii="Calibri" w:hAnsi="Calibri" w:cs="Calibri" w:eastAsia="Calibri"/>
-          <w:color w:val="auto"/>
-          <w:spacing w:val="0"/>
-          <w:position w:val="0"/>
-          <w:sz w:val="22"/>
-          <w:shd w:fill="auto" w:val="clear"/>
-        </w:rPr>
-      </w:pPr>
-      <w:r>
-        <w:rPr>
-          <w:rFonts w:ascii="Calibri" w:hAnsi="Calibri" w:cs="Calibri" w:eastAsia="Calibri"/>
-          <w:color w:val="auto"/>
-          <w:spacing w:val="0"/>
-          <w:position w:val="0"/>
-          <w:sz w:val="22"/>
-          <w:shd w:fill="auto" w:val="clear"/>
-        </w:rPr>
-        <w:t xml:space="preserve">Ricevuta per compenso prestazione occasionale n. {{</w:t>
-      </w:r>
-      <w:r>
-        <w:rPr>
-          <w:rFonts w:ascii="Calibri" w:hAnsi="Calibri" w:cs="Calibri" w:eastAsia="Calibri"/>
-          <w:color w:val="auto"/>
-          <w:spacing w:val="0"/>
-          <w:position w:val="0"/>
-          <w:sz w:val="22"/>
-          <w:shd w:fill="auto" w:val="clear"/>
-        </w:rPr>
-        <w:t xml:space="preserve">num_prestazione</w:t>
-      </w:r>
-      <w:r>
-        <w:rPr>
-          <w:rFonts w:ascii="Calibri" w:hAnsi="Calibri" w:cs="Calibri" w:eastAsia="Calibri"/>
-          <w:color w:val="auto"/>
-          <w:spacing w:val="0"/>
-          <w:position w:val="0"/>
-          <w:sz w:val="22"/>
-          <w:shd w:fill="auto" w:val="clear"/>
-        </w:rPr>
-        <w:t xml:space="preserve">}}</w:t>
-      </w:r>
-    </w:p>
-    <w:p>
-      <w:pPr>
-        <w:spacing w:before="0" w:after="0" w:line="240"/>
-        <w:ind w:right="0" w:left="0" w:firstLine="0"/>
-        <w:jc w:val="both"/>
-        <w:rPr>
-          <w:rFonts w:ascii="Calibri" w:hAnsi="Calibri" w:cs="Calibri" w:eastAsia="Calibri"/>
-          <w:color w:val="auto"/>
-          <w:spacing w:val="0"/>
-          <w:position w:val="0"/>
-          <w:sz w:val="22"/>
-          <w:shd w:fill="auto" w:val="clear"/>
-        </w:rPr>
-      </w:pPr>
-    </w:p>
-    <w:p>
-      <w:pPr>
-        <w:spacing w:before="0" w:after="0" w:line="240"/>
-        <w:ind w:right="0" w:left="0" w:firstLine="0"/>
-        <w:jc w:val="both"/>
-        <w:rPr>
-          <w:rFonts w:ascii="Calibri" w:hAnsi="Calibri" w:cs="Calibri" w:eastAsia="Calibri"/>
-          <w:color w:val="auto"/>
-          <w:spacing w:val="0"/>
-          <w:position w:val="0"/>
-          <w:sz w:val="22"/>
-          <w:shd w:fill="auto" w:val="clear"/>
-        </w:rPr>
-      </w:pPr>
-      <w:r>
-        <w:rPr>
-          <w:rFonts w:ascii="Calibri" w:hAnsi="Calibri" w:cs="Calibri" w:eastAsia="Calibri"/>
-          <w:color w:val="auto"/>
-          <w:spacing w:val="0"/>
-          <w:position w:val="0"/>
-          <w:sz w:val="22"/>
-          <w:shd w:fill="auto" w:val="clear"/>
-        </w:rPr>
-        <w:t xml:space="preserve">Ricevuta  relativa ad attività di prospezione commerciale nel periodo dal </w:t>
-      </w:r>
-      <w:r>
-        <w:rPr>
-          <w:rFonts w:ascii="Calibri" w:hAnsi="Calibri" w:cs="Calibri" w:eastAsia="Calibri"/>
-          <w:color w:val="auto"/>
-          <w:spacing w:val="0"/>
-          <w:position w:val="0"/>
-          <w:sz w:val="22"/>
-          <w:shd w:fill="auto" w:val="clear"/>
-        </w:rPr>
-        <w:t xml:space="preserve">{{data_inizio}}</w:t>
-      </w:r>
-      <w:r>
-        <w:rPr>
-          <w:rFonts w:ascii="Calibri" w:hAnsi="Calibri" w:cs="Calibri" w:eastAsia="Calibri"/>
-          <w:color w:val="auto"/>
-          <w:spacing w:val="0"/>
-          <w:position w:val="0"/>
-          <w:sz w:val="22"/>
-          <w:shd w:fill="auto" w:val="clear"/>
-        </w:rPr>
-        <w:t xml:space="preserve"> al</w:t>
+        <w:t xml:space="preserve">Prato, </w:t>
+      </w:r>
+      <w:r>
+        <w:rPr>
+          <w:rFonts w:ascii="Calibri" w:hAnsi="Calibri" w:cs="Calibri" w:eastAsia="Calibri"/>
+          <w:color w:val="auto"/>
+          <w:spacing w:val="0"/>
+          <w:position w:val="0"/>
+          <w:sz w:val="22"/>
+          <w:shd w:fill="auto" w:val="clear"/>
+        </w:rPr>
+        <w:t xml:space="preserve">{{data_odierna}}</w:t>
+      </w:r>
+    </w:p>
+    <w:p>
+      <w:pPr>
+        <w:spacing w:before="0" w:after="0" w:line="240"/>
+        <w:ind w:right="0" w:left="0" w:firstLine="0"/>
+        <w:jc w:val="both"/>
+        <w:rPr>
+          <w:rFonts w:ascii="Calibri" w:hAnsi="Calibri" w:cs="Calibri" w:eastAsia="Calibri"/>
+          <w:color w:val="auto"/>
+          <w:spacing w:val="0"/>
+          <w:position w:val="0"/>
+          <w:sz w:val="22"/>
+          <w:shd w:fill="auto" w:val="clear"/>
+        </w:rPr>
+      </w:pPr>
+    </w:p>
+    <w:p>
+      <w:pPr>
+        <w:spacing w:before="0" w:after="0" w:line="240"/>
+        <w:ind w:right="0" w:left="0" w:firstLine="0"/>
+        <w:jc w:val="both"/>
+        <w:rPr>
+          <w:rFonts w:ascii="Calibri" w:hAnsi="Calibri" w:cs="Calibri" w:eastAsia="Calibri"/>
+          <w:color w:val="auto"/>
+          <w:spacing w:val="0"/>
+          <w:position w:val="0"/>
+          <w:sz w:val="22"/>
+          <w:shd w:fill="auto" w:val="clear"/>
+        </w:rPr>
+      </w:pPr>
+      <w:r>
+        <w:rPr>
+          <w:rFonts w:ascii="Calibri" w:hAnsi="Calibri" w:cs="Calibri" w:eastAsia="Calibri"/>
+          <w:color w:val="auto"/>
+          <w:spacing w:val="0"/>
+          <w:position w:val="0"/>
+          <w:sz w:val="22"/>
+          <w:shd w:fill="auto" w:val="clear"/>
+        </w:rPr>
+        <w:t xml:space="preserve">Ricevuta per compenso prestazione occasionale n. {{num_prestazione}}</w:t>
+      </w:r>
+    </w:p>
+    <w:p>
+      <w:pPr>
+        <w:spacing w:before="0" w:after="0" w:line="240"/>
+        <w:ind w:right="0" w:left="0" w:firstLine="0"/>
+        <w:jc w:val="both"/>
+        <w:rPr>
+          <w:rFonts w:ascii="Calibri" w:hAnsi="Calibri" w:cs="Calibri" w:eastAsia="Calibri"/>
+          <w:color w:val="auto"/>
+          <w:spacing w:val="0"/>
+          <w:position w:val="0"/>
+          <w:sz w:val="22"/>
+          <w:shd w:fill="auto" w:val="clear"/>
+        </w:rPr>
+      </w:pPr>
+    </w:p>
+    <w:p>
+      <w:pPr>
+        <w:spacing w:before="0" w:after="0" w:line="240"/>
+        <w:ind w:right="0" w:left="0" w:firstLine="0"/>
+        <w:jc w:val="both"/>
+        <w:rPr>
+          <w:rFonts w:ascii="Calibri" w:hAnsi="Calibri" w:cs="Calibri" w:eastAsia="Calibri"/>
+          <w:color w:val="auto"/>
+          <w:spacing w:val="0"/>
+          <w:position w:val="0"/>
+          <w:sz w:val="22"/>
+          <w:shd w:fill="auto" w:val="clear"/>
+        </w:rPr>
+      </w:pPr>
+      <w:r>
+        <w:rPr>
+          <w:rFonts w:ascii="Calibri" w:hAnsi="Calibri" w:cs="Calibri" w:eastAsia="Calibri"/>
+          <w:color w:val="auto"/>
+          <w:spacing w:val="0"/>
+          <w:position w:val="0"/>
+          <w:sz w:val="22"/>
+          <w:shd w:fill="auto" w:val="clear"/>
+        </w:rPr>
+        <w:t xml:space="preserve">Ricevuta  relativa ad attività di prospezione commerciale nel periodo dal {{data_inizio}} al</w:t>
       </w:r>
     </w:p>
     <w:p>
@@ -543,29 +510,7 @@
         <w:tab/>
         <w:tab/>
         <w:tab/>
-        <w:t xml:space="preserve">{{</w:t>
-      </w:r>
-      <w:r>
-        <w:rPr>
-          <w:rFonts w:ascii="Calibri" w:hAnsi="Calibri" w:cs="Calibri" w:eastAsia="Calibri"/>
-          <w:color w:val="auto"/>
-          <w:spacing w:val="0"/>
-          <w:position w:val="0"/>
-          <w:sz w:val="22"/>
-          <w:shd w:fill="auto" w:val="clear"/>
-        </w:rPr>
-        <w:t xml:space="preserve">ritenuta</w:t>
-      </w:r>
-      <w:r>
-        <w:rPr>
-          <w:rFonts w:ascii="Calibri" w:hAnsi="Calibri" w:cs="Calibri" w:eastAsia="Calibri"/>
-          <w:color w:val="auto"/>
-          <w:spacing w:val="0"/>
-          <w:position w:val="0"/>
-          <w:sz w:val="22"/>
-          <w:shd w:fill="auto" w:val="clear"/>
-        </w:rPr>
-        <w:t xml:space="preserve">}}</w:t>
+        <w:t xml:space="preserve">{{ritenuta}}</w:t>
         <w:tab/>
         <w:tab/>
       </w:r>
@@ -600,29 +545,7 @@
         <w:tab/>
         <w:tab/>
         <w:tab/>
-        <w:t xml:space="preserve">{{</w:t>
-      </w:r>
-      <w:r>
-        <w:rPr>
-          <w:rFonts w:ascii="Calibri" w:hAnsi="Calibri" w:cs="Calibri" w:eastAsia="Calibri"/>
-          <w:color w:val="auto"/>
-          <w:spacing w:val="0"/>
-          <w:position w:val="0"/>
-          <w:sz w:val="22"/>
-          <w:shd w:fill="auto" w:val="clear"/>
-        </w:rPr>
-        <w:t xml:space="preserve">paga_notula</w:t>
-      </w:r>
-      <w:r>
-        <w:rPr>
-          <w:rFonts w:ascii="Calibri" w:hAnsi="Calibri" w:cs="Calibri" w:eastAsia="Calibri"/>
-          <w:color w:val="auto"/>
-          <w:spacing w:val="0"/>
-          <w:position w:val="0"/>
-          <w:sz w:val="22"/>
-          <w:shd w:fill="auto" w:val="clear"/>
-        </w:rPr>
-        <w:t xml:space="preserve">}}</w:t>
+        <w:t xml:space="preserve">{{paga_notula}}</w:t>
       </w:r>
     </w:p>
     <w:p>
@@ -824,29 +747,7 @@
           <w:sz w:val="22"/>
           <w:shd w:fill="auto" w:val="clear"/>
         </w:rPr>
-        <w:t xml:space="preserve">Prato, {{</w:t>
-      </w:r>
-      <w:r>
-        <w:rPr>
-          <w:rFonts w:ascii="Calibri" w:hAnsi="Calibri" w:cs="Calibri" w:eastAsia="Calibri"/>
-          <w:color w:val="auto"/>
-          <w:spacing w:val="0"/>
-          <w:position w:val="0"/>
-          <w:sz w:val="22"/>
-          <w:shd w:fill="auto" w:val="clear"/>
-        </w:rPr>
-        <w:t xml:space="preserve">data_odierna</w:t>
-      </w:r>
-      <w:r>
-        <w:rPr>
-          <w:rFonts w:ascii="Calibri" w:hAnsi="Calibri" w:cs="Calibri" w:eastAsia="Calibri"/>
-          <w:color w:val="auto"/>
-          <w:spacing w:val="0"/>
-          <w:position w:val="0"/>
-          <w:sz w:val="22"/>
-          <w:shd w:fill="auto" w:val="clear"/>
-        </w:rPr>
-        <w:t xml:space="preserve">}}</w:t>
+        <w:t xml:space="preserve">Prato, {{data_odierna}}</w:t>
       </w:r>
     </w:p>
     <w:p>

</xml_diff>

<commit_message>
template is now correct
</commit_message>
<xml_diff>
--- a/template/Notula template.docx
+++ b/template/Notula template.docx
@@ -287,18 +287,7 @@
           <w:sz w:val="22"/>
           <w:shd w:fill="auto" w:val="clear"/>
         </w:rPr>
-        <w:t xml:space="preserve">Prato, </w:t>
-      </w:r>
-      <w:r>
-        <w:rPr>
-          <w:rFonts w:ascii="Calibri" w:hAnsi="Calibri" w:cs="Calibri" w:eastAsia="Calibri"/>
-          <w:color w:val="auto"/>
-          <w:spacing w:val="0"/>
-          <w:position w:val="0"/>
-          <w:sz w:val="22"/>
-          <w:shd w:fill="auto" w:val="clear"/>
-        </w:rPr>
-        <w:t xml:space="preserve">{{data_odierna}}</w:t>
+        <w:t xml:space="preserve">Prato, {{data_odierna}}</w:t>
       </w:r>
     </w:p>
     <w:p>
@@ -478,74 +467,94 @@
         <w:tab/>
         <w:tab/>
         <w:tab/>
+      </w:r>
+      <w:r>
+        <w:rPr>
+          <w:rFonts w:ascii="Calibri" w:hAnsi="Calibri" w:cs="Calibri" w:eastAsia="Calibri"/>
+          <w:color w:val="auto"/>
+          <w:spacing w:val="0"/>
+          <w:position w:val="0"/>
+          <w:sz w:val="22"/>
+          <w:shd w:fill="auto" w:val="clear"/>
+        </w:rPr>
+        <w:t xml:space="preserve">{{paga_notula}}</w:t>
+      </w:r>
+    </w:p>
+    <w:p>
+      <w:pPr>
+        <w:spacing w:before="0" w:after="0" w:line="240"/>
+        <w:ind w:right="0" w:left="0" w:firstLine="0"/>
+        <w:jc w:val="both"/>
+        <w:rPr>
+          <w:rFonts w:ascii="Calibri" w:hAnsi="Calibri" w:cs="Calibri" w:eastAsia="Calibri"/>
+          <w:color w:val="auto"/>
+          <w:spacing w:val="0"/>
+          <w:position w:val="0"/>
+          <w:sz w:val="22"/>
+          <w:shd w:fill="auto" w:val="clear"/>
+        </w:rPr>
+      </w:pPr>
+      <w:r>
+        <w:rPr>
+          <w:rFonts w:ascii="Calibri" w:hAnsi="Calibri" w:cs="Calibri" w:eastAsia="Calibri"/>
+          <w:color w:val="auto"/>
+          <w:spacing w:val="0"/>
+          <w:position w:val="0"/>
+          <w:sz w:val="22"/>
+          <w:shd w:fill="auto" w:val="clear"/>
+        </w:rPr>
+        <w:t xml:space="preserve">Ritenuta d'acconto 20%</w:t>
+        <w:tab/>
+        <w:tab/>
+        <w:tab/>
+        <w:tab/>
+        <w:tab/>
+        <w:t xml:space="preserve">{{ritenuta}}</w:t>
+        <w:tab/>
+        <w:tab/>
+      </w:r>
+    </w:p>
+    <w:p>
+      <w:pPr>
+        <w:spacing w:before="0" w:after="0" w:line="240"/>
+        <w:ind w:right="0" w:left="0" w:firstLine="0"/>
+        <w:jc w:val="both"/>
+        <w:rPr>
+          <w:rFonts w:ascii="Calibri" w:hAnsi="Calibri" w:cs="Calibri" w:eastAsia="Calibri"/>
+          <w:color w:val="auto"/>
+          <w:spacing w:val="0"/>
+          <w:position w:val="0"/>
+          <w:sz w:val="22"/>
+          <w:shd w:fill="auto" w:val="clear"/>
+        </w:rPr>
+      </w:pPr>
+      <w:r>
+        <w:rPr>
+          <w:rFonts w:ascii="Calibri" w:hAnsi="Calibri" w:cs="Calibri" w:eastAsia="Calibri"/>
+          <w:color w:val="auto"/>
+          <w:spacing w:val="0"/>
+          <w:position w:val="0"/>
+          <w:sz w:val="22"/>
+          <w:shd w:fill="auto" w:val="clear"/>
+        </w:rPr>
+        <w:t xml:space="preserve">Totale dovuto</w:t>
+        <w:tab/>
+        <w:tab/>
+        <w:tab/>
+        <w:tab/>
+        <w:tab/>
+        <w:tab/>
+      </w:r>
+      <w:r>
+        <w:rPr>
+          <w:rFonts w:ascii="Calibri" w:hAnsi="Calibri" w:cs="Calibri" w:eastAsia="Calibri"/>
+          <w:color w:val="auto"/>
+          <w:spacing w:val="0"/>
+          <w:position w:val="0"/>
+          <w:sz w:val="22"/>
+          <w:shd w:fill="auto" w:val="clear"/>
+        </w:rPr>
         <w:t xml:space="preserve">{{paga}}</w:t>
-      </w:r>
-    </w:p>
-    <w:p>
-      <w:pPr>
-        <w:spacing w:before="0" w:after="0" w:line="240"/>
-        <w:ind w:right="0" w:left="0" w:firstLine="0"/>
-        <w:jc w:val="both"/>
-        <w:rPr>
-          <w:rFonts w:ascii="Calibri" w:hAnsi="Calibri" w:cs="Calibri" w:eastAsia="Calibri"/>
-          <w:color w:val="auto"/>
-          <w:spacing w:val="0"/>
-          <w:position w:val="0"/>
-          <w:sz w:val="22"/>
-          <w:shd w:fill="auto" w:val="clear"/>
-        </w:rPr>
-      </w:pPr>
-      <w:r>
-        <w:rPr>
-          <w:rFonts w:ascii="Calibri" w:hAnsi="Calibri" w:cs="Calibri" w:eastAsia="Calibri"/>
-          <w:color w:val="auto"/>
-          <w:spacing w:val="0"/>
-          <w:position w:val="0"/>
-          <w:sz w:val="22"/>
-          <w:shd w:fill="auto" w:val="clear"/>
-        </w:rPr>
-        <w:t xml:space="preserve">Ritenuta d'acconto 20%</w:t>
-        <w:tab/>
-        <w:tab/>
-        <w:tab/>
-        <w:tab/>
-        <w:tab/>
-        <w:t xml:space="preserve">{{ritenuta}}</w:t>
-        <w:tab/>
-        <w:tab/>
-      </w:r>
-    </w:p>
-    <w:p>
-      <w:pPr>
-        <w:spacing w:before="0" w:after="0" w:line="240"/>
-        <w:ind w:right="0" w:left="0" w:firstLine="0"/>
-        <w:jc w:val="both"/>
-        <w:rPr>
-          <w:rFonts w:ascii="Calibri" w:hAnsi="Calibri" w:cs="Calibri" w:eastAsia="Calibri"/>
-          <w:color w:val="auto"/>
-          <w:spacing w:val="0"/>
-          <w:position w:val="0"/>
-          <w:sz w:val="22"/>
-          <w:shd w:fill="auto" w:val="clear"/>
-        </w:rPr>
-      </w:pPr>
-      <w:r>
-        <w:rPr>
-          <w:rFonts w:ascii="Calibri" w:hAnsi="Calibri" w:cs="Calibri" w:eastAsia="Calibri"/>
-          <w:color w:val="auto"/>
-          <w:spacing w:val="0"/>
-          <w:position w:val="0"/>
-          <w:sz w:val="22"/>
-          <w:shd w:fill="auto" w:val="clear"/>
-        </w:rPr>
-        <w:t xml:space="preserve">Totale dovuto</w:t>
-        <w:tab/>
-        <w:tab/>
-        <w:tab/>
-        <w:tab/>
-        <w:tab/>
-        <w:tab/>
-        <w:t xml:space="preserve">{{paga_notula}}</w:t>
       </w:r>
     </w:p>
     <w:p>

</xml_diff>